<commit_message>
Edits to progress report
</commit_message>
<xml_diff>
--- a/Interim progress report.docx
+++ b/Interim progress report.docx
@@ -252,6 +252,12 @@
         <w:rPr>
           <w:rFonts w:cstheme="minorHAnsi"/>
         </w:rPr>
+        <w:t xml:space="preserve">Keogh River </w:t>
+      </w:r>
+      <w:r>
+        <w:rPr>
+          <w:rFonts w:cstheme="minorHAnsi"/>
+        </w:rPr>
         <w:t xml:space="preserve">steelhead, cutthroat trout, and </w:t>
       </w:r>
       <w:proofErr w:type="spellStart"/>
@@ -268,19 +274,29 @@
         </w:rPr>
         <w:t xml:space="preserve"> salmon can aggressively interact for limited numbers of pink salmon eggs – but competitive interactions varied by species, densities, </w:t>
       </w:r>
-      <w:proofErr w:type="gramStart"/>
-      <w:r>
-        <w:rPr>
-          <w:rFonts w:cstheme="minorHAnsi"/>
-        </w:rPr>
-        <w:t>and also</w:t>
-      </w:r>
-      <w:proofErr w:type="gramEnd"/>
-      <w:r>
-        <w:rPr>
-          <w:rFonts w:cstheme="minorHAnsi"/>
-        </w:rPr>
-        <w:t xml:space="preserve"> body sizes. This work highlights the need to understand how these competitive interactions may lead to broader population-level consequences (see section 2).</w:t>
+      <w:r>
+        <w:rPr>
+          <w:rFonts w:cstheme="minorHAnsi"/>
+        </w:rPr>
+        <w:t>and</w:t>
+      </w:r>
+      <w:r>
+        <w:rPr>
+          <w:rFonts w:cstheme="minorHAnsi"/>
+        </w:rPr>
+        <w:t xml:space="preserve"> body sizes. This work highlights the need to understand how these competitive interactions may lead to broader population-level consequences </w:t>
+      </w:r>
+      <w:r>
+        <w:rPr>
+          <w:rFonts w:cstheme="minorHAnsi"/>
+        </w:rPr>
+        <w:t xml:space="preserve">on the Keogh </w:t>
+      </w:r>
+      <w:r>
+        <w:rPr>
+          <w:rFonts w:cstheme="minorHAnsi"/>
+        </w:rPr>
+        <w:t>(see section 2).</w:t>
       </w:r>
     </w:p>
     <w:p>
@@ -825,46 +841,52 @@
         <w:rPr>
           <w:rFonts w:cstheme="minorHAnsi"/>
         </w:rPr>
-        <w:t xml:space="preserve">combinations of freshwater and ocean ages for adult steelhead across the entire Nasa and Skeena watersheds. We have observed ~60 unique manifestations of the anadromous life-history strategy on the Keogh River since 1976. The most common life-history strategies observed including (in order of frequency): the 3.2, 3.3, 2.2, 2.3, 4.2, 3.2s, 3.1s1, and 2.2s life cycles where numbers left of the “.” indicate freshwater age and numbers and letters right of the “.” indicate their adult life cycle (including repeat spawning events and years in the ocean between spawning). </w:t>
-      </w:r>
-      <w:r>
-        <w:rPr>
-          <w:rFonts w:cstheme="minorHAnsi"/>
-        </w:rPr>
-        <w:t xml:space="preserve">In comparison, Moore et al. (2014) found 36 unique manifestations of the life-history strategies across the entire Nass and Skeena watersheds. </w:t>
-      </w:r>
-      <w:r>
-        <w:rPr>
-          <w:rFonts w:cstheme="minorHAnsi"/>
-        </w:rPr>
-        <w:t>A word of caution remains as</w:t>
-      </w:r>
-      <w:r>
-        <w:rPr>
-          <w:rFonts w:cstheme="minorHAnsi"/>
-        </w:rPr>
-        <w:t xml:space="preserve"> this data </w:t>
-      </w:r>
-      <w:r>
-        <w:rPr>
-          <w:rFonts w:cstheme="minorHAnsi"/>
-        </w:rPr>
-        <w:t>will need to have careful quality control</w:t>
-      </w:r>
-      <w:r>
-        <w:rPr>
-          <w:rFonts w:cstheme="minorHAnsi"/>
-        </w:rPr>
-        <w:t xml:space="preserve"> as the life-cycle model will be sensitive to biases in freshwater and ocean ages</w:t>
-      </w:r>
-      <w:r>
-        <w:rPr>
-          <w:rFonts w:cstheme="minorHAnsi"/>
-        </w:rPr>
-        <w:t>.</w:t>
+        <w:t>combinations of freshwater and ocean ages for adult steelhead across the entire Nasa and Skeena watersheds. We have observed ~60 unique manifestations of the anadromous life-history strategy on the Keogh River since 1976. The most common life-history strategies observed including (in order of frequency): the 3.2, 3.3, 2.2, 2.3, 4.2, 3.2s, 3.1s1, and 2.2s life cycles where numbers left of the “.” indicate freshwater age and numbers and letters right of the “.” indicate their adult life cy</w:t>
       </w:r>
       <w:bookmarkStart w:id="0" w:name="_GoBack"/>
       <w:bookmarkEnd w:id="0"/>
+      <w:r>
+        <w:rPr>
+          <w:rFonts w:cstheme="minorHAnsi"/>
+        </w:rPr>
+        <w:t xml:space="preserve">cle (including repeat spawning events and years in the ocean between spawning). </w:t>
+      </w:r>
+      <w:r>
+        <w:rPr>
+          <w:rFonts w:cstheme="minorHAnsi"/>
+        </w:rPr>
+        <w:t xml:space="preserve">In comparison, Moore et al. (2014) found 36 unique manifestations of the life-history strategies across the entire Nass and Skeena watersheds. </w:t>
+      </w:r>
+      <w:r>
+        <w:rPr>
+          <w:rFonts w:cstheme="minorHAnsi"/>
+        </w:rPr>
+        <w:t>A word of caution remains as</w:t>
+      </w:r>
+      <w:r>
+        <w:rPr>
+          <w:rFonts w:cstheme="minorHAnsi"/>
+        </w:rPr>
+        <w:t xml:space="preserve"> this data </w:t>
+      </w:r>
+      <w:r>
+        <w:rPr>
+          <w:rFonts w:cstheme="minorHAnsi"/>
+        </w:rPr>
+        <w:t>will need to have careful quality control</w:t>
+      </w:r>
+      <w:r>
+        <w:rPr>
+          <w:rFonts w:cstheme="minorHAnsi"/>
+        </w:rPr>
+        <w:t xml:space="preserve"> as the life-cycle model will be sensitive to biases in freshwater and ocean ages</w:t>
+      </w:r>
+      <w:r>
+        <w:rPr>
+          <w:rFonts w:cstheme="minorHAnsi"/>
+        </w:rPr>
+        <w:t>.</w:t>
+      </w:r>
     </w:p>
     <w:p>
       <w:pPr>

</xml_diff>